<commit_message>
yi ci ti jiao duo ge xiu gai
</commit_message>
<xml_diff>
--- a/readme.docx
+++ b/readme.docx
@@ -24,6 +24,25 @@
           <w:rFonts w:hint="eastAsia"/>
         </w:rPr>
         <w:t>Cccccccc</w:t>
+      </w:r>
+    </w:p>
+    <w:p>
+      <w:r>
+        <w:t>D</w:t>
+      </w:r>
+      <w:r>
+        <w:rPr>
+          <w:rFonts w:hint="eastAsia"/>
+        </w:rPr>
+        <w:t>ddddd</w:t>
+      </w:r>
+    </w:p>
+    <w:p>
+      <w:r>
+        <w:rPr>
+          <w:rFonts w:hint="eastAsia"/>
+        </w:rPr>
+        <w:t>Eeeeeee</w:t>
       </w:r>
     </w:p>
     <w:sectPr>

</xml_diff>

<commit_message>
add simpl and facile
</commit_message>
<xml_diff>
--- a/readme.docx
+++ b/readme.docx
@@ -49,11 +49,6 @@
       </w:r>
     </w:p>
     <w:p>
-      <w:pPr>
-        <w:rPr>
-          <w:rFonts w:hint="eastAsia"/>
-        </w:rPr>
-      </w:pPr>
       <w:r>
         <w:t>R</w:t>
       </w:r>
@@ -62,6 +57,9 @@
           <w:rFonts w:hint="eastAsia"/>
         </w:rPr>
         <w:t>efg</w:t>
+      </w:r>
+      <w:r>
+        <w:t xml:space="preserve"> 22</w:t>
       </w:r>
     </w:p>
     <w:sectPr>

</xml_diff>